<commit_message>
feat: Add progress #2 'Letter, Bear Robotics'
</commit_message>
<xml_diff>
--- a/personal_statements/Bear Robotics/letter.docx
+++ b/personal_statements/Bear Robotics/letter.docx
@@ -71,8 +71,202 @@
       </w:r>
     </w:p>
     <w:p/>
+    <w:p>
+      <w:pPr>
+        <w:rPr>
+          <w:rFonts w:hint="eastAsia"/>
+        </w:rPr>
+      </w:pPr>
+      <w:r>
+        <w:rPr>
+          <w:rFonts w:hint="eastAsia"/>
+        </w:rPr>
+        <w:t>기다리느라</w:t>
+      </w:r>
+      <w:r>
+        <w:rPr>
+          <w:rFonts w:hint="eastAsia"/>
+        </w:rPr>
+        <w:t xml:space="preserve"> </w:t>
+      </w:r>
+      <w:r>
+        <w:rPr>
+          <w:rFonts w:hint="eastAsia"/>
+        </w:rPr>
+        <w:t>많은</w:t>
+      </w:r>
+      <w:r>
+        <w:rPr>
+          <w:rFonts w:hint="eastAsia"/>
+        </w:rPr>
+        <w:t xml:space="preserve"> </w:t>
+      </w:r>
+      <w:r>
+        <w:rPr>
+          <w:rFonts w:hint="eastAsia"/>
+        </w:rPr>
+        <w:t>고생을</w:t>
+      </w:r>
+      <w:r>
+        <w:rPr>
+          <w:rFonts w:hint="eastAsia"/>
+        </w:rPr>
+        <w:t xml:space="preserve"> </w:t>
+      </w:r>
+      <w:r>
+        <w:rPr>
+          <w:rFonts w:hint="eastAsia"/>
+        </w:rPr>
+        <w:t>했었습니다</w:t>
+      </w:r>
+      <w:r>
+        <w:t>.</w:t>
+      </w:r>
+    </w:p>
     <w:p/>
     <w:p>
+      <w:pPr>
+        <w:rPr>
+          <w:rFonts w:hint="eastAsia"/>
+        </w:rPr>
+      </w:pPr>
+      <w:r>
+        <w:rPr>
+          <w:rFonts w:hint="eastAsia"/>
+        </w:rPr>
+        <w:t>저는</w:t>
+      </w:r>
+      <w:r>
+        <w:rPr>
+          <w:rFonts w:hint="eastAsia"/>
+        </w:rPr>
+        <w:t xml:space="preserve"> </w:t>
+      </w:r>
+      <w:r>
+        <w:rPr>
+          <w:rFonts w:hint="eastAsia"/>
+        </w:rPr>
+        <w:t>한국시간으로</w:t>
+      </w:r>
+      <w:r>
+        <w:rPr>
+          <w:rFonts w:hint="eastAsia"/>
+        </w:rPr>
+        <w:t xml:space="preserve"> </w:t>
+      </w:r>
+      <w:r>
+        <w:rPr>
+          <w:rFonts w:hint="eastAsia"/>
+        </w:rPr>
+        <w:t>다음</w:t>
+      </w:r>
+      <w:r>
+        <w:rPr>
+          <w:rFonts w:hint="eastAsia"/>
+        </w:rPr>
+        <w:t xml:space="preserve"> </w:t>
+      </w:r>
+      <w:r>
+        <w:rPr>
+          <w:rFonts w:hint="eastAsia"/>
+        </w:rPr>
+        <w:t>주</w:t>
+      </w:r>
+      <w:r>
+        <w:rPr>
+          <w:rFonts w:hint="eastAsia"/>
+        </w:rPr>
+        <w:t xml:space="preserve"> </w:t>
+      </w:r>
+      <w:proofErr w:type="spellStart"/>
+      <w:r>
+        <w:rPr>
+          <w:rFonts w:hint="eastAsia"/>
+        </w:rPr>
+        <w:t>수요일하고</w:t>
+      </w:r>
+      <w:proofErr w:type="spellEnd"/>
+      <w:r>
+        <w:rPr>
+          <w:rFonts w:hint="eastAsia"/>
+        </w:rPr>
+        <w:t xml:space="preserve"> </w:t>
+      </w:r>
+      <w:r>
+        <w:rPr>
+          <w:rFonts w:hint="eastAsia"/>
+        </w:rPr>
+        <w:t>목요일에</w:t>
+      </w:r>
+      <w:r>
+        <w:rPr>
+          <w:rFonts w:hint="eastAsia"/>
+        </w:rPr>
+        <w:t xml:space="preserve"> </w:t>
+      </w:r>
+      <w:r>
+        <w:rPr>
+          <w:rFonts w:hint="eastAsia"/>
+        </w:rPr>
+        <w:t>점심</w:t>
+      </w:r>
+      <w:r>
+        <w:t>3</w:t>
+      </w:r>
+      <w:r>
+        <w:rPr>
+          <w:rFonts w:hint="eastAsia"/>
+        </w:rPr>
+        <w:t>시</w:t>
+      </w:r>
+      <w:r>
+        <w:rPr>
+          <w:rFonts w:hint="eastAsia"/>
+        </w:rPr>
+        <w:t xml:space="preserve"> </w:t>
+      </w:r>
+      <w:r>
+        <w:rPr>
+          <w:rFonts w:hint="eastAsia"/>
+        </w:rPr>
+        <w:t>전에</w:t>
+      </w:r>
+      <w:r>
+        <w:rPr>
+          <w:rFonts w:hint="eastAsia"/>
+        </w:rPr>
+        <w:t xml:space="preserve"> </w:t>
+      </w:r>
+      <w:r>
+        <w:rPr>
+          <w:rFonts w:hint="eastAsia"/>
+        </w:rPr>
+        <w:t>시간이</w:t>
+      </w:r>
+      <w:r>
+        <w:rPr>
+          <w:rFonts w:hint="eastAsia"/>
+        </w:rPr>
+        <w:t xml:space="preserve"> </w:t>
+      </w:r>
+      <w:r>
+        <w:rPr>
+          <w:rFonts w:hint="eastAsia"/>
+        </w:rPr>
+        <w:t>있습니다</w:t>
+      </w:r>
+      <w:r>
+        <w:t>.</w:t>
+      </w:r>
+      <w:r>
+        <w:rPr>
+          <w:rFonts w:hint="eastAsia"/>
+        </w:rPr>
+        <w:t xml:space="preserve">  </w:t>
+      </w:r>
+    </w:p>
+    <w:p/>
+    <w:p>
       <w:r>
         <w:rPr>
           <w:rFonts w:hint="eastAsia"/>
@@ -89,6 +283,48 @@
         <w:rPr>
           <w:rFonts w:hint="eastAsia"/>
         </w:rPr>
+        <w:t>코로</w:t>
+      </w:r>
+      <w:r>
+        <w:rPr>
+          <w:rFonts w:hint="eastAsia"/>
+        </w:rPr>
+        <w:t>나</w:t>
+      </w:r>
+      <w:r>
+        <w:rPr>
+          <w:rFonts w:hint="eastAsia"/>
+        </w:rPr>
+        <w:t xml:space="preserve"> </w:t>
+      </w:r>
+      <w:r>
+        <w:rPr>
+          <w:rFonts w:hint="eastAsia"/>
+        </w:rPr>
+        <w:t>바이러스</w:t>
+      </w:r>
+      <w:r>
+        <w:rPr>
+          <w:rFonts w:hint="eastAsia"/>
+        </w:rPr>
+        <w:t xml:space="preserve"> </w:t>
+      </w:r>
+      <w:r>
+        <w:rPr>
+          <w:rFonts w:hint="eastAsia"/>
+        </w:rPr>
+        <w:t>조심하시고</w:t>
+      </w:r>
+      <w:r>
+        <w:rPr>
+          <w:rFonts w:hint="eastAsia"/>
+        </w:rPr>
+        <w:t xml:space="preserve"> </w:t>
+      </w:r>
+      <w:r>
+        <w:rPr>
+          <w:rFonts w:hint="eastAsia"/>
+        </w:rPr>
         <w:t>좋은</w:t>
       </w:r>
       <w:r>
@@ -101,7 +337,7 @@
         <w:rPr>
           <w:rFonts w:hint="eastAsia"/>
         </w:rPr>
-        <w:t>새해</w:t>
+        <w:t>설날</w:t>
       </w:r>
       <w:r>
         <w:rPr>

</xml_diff>

<commit_message>
feat: Add progress #3 'Letter, Bear Robotics'
</commit_message>
<xml_diff>
--- a/personal_statements/Bear Robotics/letter.docx
+++ b/personal_statements/Bear Robotics/letter.docx
@@ -21,54 +21,6 @@
         </w:rPr>
         <w:t>장현정님</w:t>
       </w:r>
-      <w:r>
-        <w:t>,</w:t>
-      </w:r>
-    </w:p>
-    <w:p/>
-    <w:p>
-      <w:r>
-        <w:rPr>
-          <w:rFonts w:hint="eastAsia"/>
-        </w:rPr>
-        <w:t>예</w:t>
-      </w:r>
-      <w:r>
-        <w:t xml:space="preserve">. </w:t>
-      </w:r>
-      <w:r>
-        <w:rPr>
-          <w:rFonts w:hint="eastAsia"/>
-        </w:rPr>
-        <w:t>아주</w:t>
-      </w:r>
-      <w:r>
-        <w:rPr>
-          <w:rFonts w:hint="eastAsia"/>
-        </w:rPr>
-        <w:t xml:space="preserve"> </w:t>
-      </w:r>
-      <w:r>
-        <w:rPr>
-          <w:rFonts w:hint="eastAsia"/>
-        </w:rPr>
-        <w:t>많이</w:t>
-      </w:r>
-      <w:r>
-        <w:rPr>
-          <w:rFonts w:hint="eastAsia"/>
-        </w:rPr>
-        <w:t xml:space="preserve"> </w:t>
-      </w:r>
-      <w:r>
-        <w:rPr>
-          <w:rFonts w:hint="eastAsia"/>
-        </w:rPr>
-        <w:t>늦으셨습니다</w:t>
-      </w:r>
-      <w:r>
-        <w:t>.</w:t>
-      </w:r>
     </w:p>
     <w:p/>
     <w:p>
@@ -81,6 +33,99 @@
         <w:rPr>
           <w:rFonts w:hint="eastAsia"/>
         </w:rPr>
+        <w:t>제게</w:t>
+      </w:r>
+      <w:r>
+        <w:rPr>
+          <w:rFonts w:hint="eastAsia"/>
+        </w:rPr>
+        <w:t xml:space="preserve"> </w:t>
+      </w:r>
+      <w:r>
+        <w:rPr>
+          <w:rFonts w:hint="eastAsia"/>
+        </w:rPr>
+        <w:t>회신</w:t>
+      </w:r>
+      <w:r>
+        <w:rPr>
+          <w:rFonts w:hint="eastAsia"/>
+        </w:rPr>
+        <w:t xml:space="preserve"> </w:t>
+      </w:r>
+      <w:r>
+        <w:rPr>
+          <w:rFonts w:hint="eastAsia"/>
+        </w:rPr>
+        <w:t>주셔서</w:t>
+      </w:r>
+      <w:r>
+        <w:rPr>
+          <w:rFonts w:hint="eastAsia"/>
+        </w:rPr>
+        <w:t xml:space="preserve"> </w:t>
+      </w:r>
+      <w:r>
+        <w:rPr>
+          <w:rFonts w:hint="eastAsia"/>
+        </w:rPr>
+        <w:t>감사합니다</w:t>
+      </w:r>
+      <w:r>
+        <w:t>.</w:t>
+      </w:r>
+    </w:p>
+    <w:p/>
+    <w:p>
+      <w:r>
+        <w:rPr>
+          <w:rFonts w:hint="eastAsia"/>
+        </w:rPr>
+        <w:t>예</w:t>
+      </w:r>
+      <w:r>
+        <w:t xml:space="preserve">. </w:t>
+      </w:r>
+      <w:r>
+        <w:rPr>
+          <w:rFonts w:hint="eastAsia"/>
+        </w:rPr>
+        <w:t>아주</w:t>
+      </w:r>
+      <w:r>
+        <w:rPr>
+          <w:rFonts w:hint="eastAsia"/>
+        </w:rPr>
+        <w:t xml:space="preserve"> </w:t>
+      </w:r>
+      <w:r>
+        <w:rPr>
+          <w:rFonts w:hint="eastAsia"/>
+        </w:rPr>
+        <w:t>많이</w:t>
+      </w:r>
+      <w:r>
+        <w:rPr>
+          <w:rFonts w:hint="eastAsia"/>
+        </w:rPr>
+        <w:t xml:space="preserve"> </w:t>
+      </w:r>
+      <w:r>
+        <w:rPr>
+          <w:rFonts w:hint="eastAsia"/>
+        </w:rPr>
+        <w:t>늦으셨습니다</w:t>
+      </w:r>
+      <w:r>
+        <w:t>.</w:t>
+      </w:r>
+    </w:p>
+    <w:p/>
+    <w:p>
+      <w:r>
+        <w:rPr>
+          <w:rFonts w:hint="eastAsia"/>
+        </w:rPr>
         <w:t>기다리느라</w:t>
       </w:r>
       <w:r>
@@ -93,18 +138,6 @@
         <w:rPr>
           <w:rFonts w:hint="eastAsia"/>
         </w:rPr>
-        <w:t>많은</w:t>
-      </w:r>
-      <w:r>
-        <w:rPr>
-          <w:rFonts w:hint="eastAsia"/>
-        </w:rPr>
-        <w:t xml:space="preserve"> </w:t>
-      </w:r>
-      <w:r>
-        <w:rPr>
-          <w:rFonts w:hint="eastAsia"/>
-        </w:rPr>
         <w:t>고생을</w:t>
       </w:r>
       <w:r>
@@ -118,6 +151,339 @@
           <w:rFonts w:hint="eastAsia"/>
         </w:rPr>
         <w:t>했었습니다</w:t>
+      </w:r>
+      <w:r>
+        <w:t>.</w:t>
+      </w:r>
+    </w:p>
+    <w:p/>
+    <w:p>
+      <w:r>
+        <w:rPr>
+          <w:rFonts w:hint="eastAsia"/>
+        </w:rPr>
+        <w:t>저는</w:t>
+      </w:r>
+      <w:r>
+        <w:rPr>
+          <w:rFonts w:hint="eastAsia"/>
+        </w:rPr>
+        <w:t xml:space="preserve"> </w:t>
+      </w:r>
+      <w:r>
+        <w:rPr>
+          <w:rFonts w:hint="eastAsia"/>
+        </w:rPr>
+        <w:t>한국시간으로</w:t>
+      </w:r>
+      <w:r>
+        <w:rPr>
+          <w:rFonts w:hint="eastAsia"/>
+        </w:rPr>
+        <w:t xml:space="preserve"> </w:t>
+      </w:r>
+      <w:r>
+        <w:rPr>
+          <w:rFonts w:hint="eastAsia"/>
+        </w:rPr>
+        <w:t>다음</w:t>
+      </w:r>
+      <w:r>
+        <w:rPr>
+          <w:rFonts w:hint="eastAsia"/>
+        </w:rPr>
+        <w:t xml:space="preserve"> </w:t>
+      </w:r>
+      <w:r>
+        <w:rPr>
+          <w:rFonts w:hint="eastAsia"/>
+        </w:rPr>
+        <w:t>주</w:t>
+      </w:r>
+      <w:r>
+        <w:rPr>
+          <w:rFonts w:hint="eastAsia"/>
+        </w:rPr>
+        <w:t xml:space="preserve"> </w:t>
+      </w:r>
+      <w:r>
+        <w:rPr>
+          <w:rFonts w:hint="eastAsia"/>
+        </w:rPr>
+        <w:t>수요일</w:t>
+      </w:r>
+      <w:r>
+        <w:rPr>
+          <w:rFonts w:hint="eastAsia"/>
+        </w:rPr>
+        <w:t xml:space="preserve"> </w:t>
+      </w:r>
+      <w:r>
+        <w:rPr>
+          <w:rFonts w:hint="eastAsia"/>
+        </w:rPr>
+        <w:t>하고</w:t>
+      </w:r>
+      <w:r>
+        <w:rPr>
+          <w:rFonts w:hint="eastAsia"/>
+        </w:rPr>
+        <w:t xml:space="preserve"> </w:t>
+      </w:r>
+      <w:r>
+        <w:rPr>
+          <w:rFonts w:hint="eastAsia"/>
+        </w:rPr>
+        <w:t>목요일</w:t>
+      </w:r>
+      <w:r>
+        <w:rPr>
+          <w:rFonts w:hint="eastAsia"/>
+        </w:rPr>
+        <w:t xml:space="preserve"> </w:t>
+      </w:r>
+      <w:r>
+        <w:rPr>
+          <w:rFonts w:hint="eastAsia"/>
+        </w:rPr>
+        <w:t>점심</w:t>
+      </w:r>
+      <w:r>
+        <w:t xml:space="preserve"> 3</w:t>
+      </w:r>
+      <w:r>
+        <w:rPr>
+          <w:rFonts w:hint="eastAsia"/>
+        </w:rPr>
+        <w:t>시전에</w:t>
+      </w:r>
+      <w:r>
+        <w:rPr>
+          <w:rFonts w:hint="eastAsia"/>
+        </w:rPr>
+        <w:t xml:space="preserve"> </w:t>
+      </w:r>
+      <w:r>
+        <w:rPr>
+          <w:rFonts w:hint="eastAsia"/>
+        </w:rPr>
+        <w:t>시간이</w:t>
+      </w:r>
+      <w:r>
+        <w:rPr>
+          <w:rFonts w:hint="eastAsia"/>
+        </w:rPr>
+        <w:t xml:space="preserve"> </w:t>
+      </w:r>
+      <w:r>
+        <w:rPr>
+          <w:rFonts w:hint="eastAsia"/>
+        </w:rPr>
+        <w:t>있습니다</w:t>
+      </w:r>
+      <w:r>
+        <w:t>.</w:t>
+      </w:r>
+    </w:p>
+    <w:p/>
+    <w:p>
+      <w:r>
+        <w:rPr>
+          <w:rFonts w:hint="eastAsia"/>
+        </w:rPr>
+        <w:t>제게</w:t>
+      </w:r>
+      <w:r>
+        <w:rPr>
+          <w:rFonts w:hint="eastAsia"/>
+        </w:rPr>
+        <w:t xml:space="preserve"> </w:t>
+      </w:r>
+      <w:r>
+        <w:rPr>
+          <w:rFonts w:hint="eastAsia"/>
+        </w:rPr>
+        <w:t>필요한</w:t>
+      </w:r>
+      <w:r>
+        <w:rPr>
+          <w:rFonts w:hint="eastAsia"/>
+        </w:rPr>
+        <w:t xml:space="preserve"> </w:t>
+      </w:r>
+      <w:r>
+        <w:rPr>
+          <w:rFonts w:hint="eastAsia"/>
+        </w:rPr>
+        <w:t>것이</w:t>
+      </w:r>
+      <w:r>
+        <w:rPr>
+          <w:rFonts w:hint="eastAsia"/>
+        </w:rPr>
+        <w:t xml:space="preserve"> </w:t>
+      </w:r>
+      <w:r>
+        <w:rPr>
+          <w:rFonts w:hint="eastAsia"/>
+        </w:rPr>
+        <w:t>있거나</w:t>
+      </w:r>
+      <w:r>
+        <w:rPr>
+          <w:rFonts w:hint="eastAsia"/>
+        </w:rPr>
+        <w:t xml:space="preserve"> </w:t>
+      </w:r>
+      <w:r>
+        <w:rPr>
+          <w:rFonts w:hint="eastAsia"/>
+        </w:rPr>
+        <w:t>궁금한</w:t>
+      </w:r>
+      <w:r>
+        <w:rPr>
+          <w:rFonts w:hint="eastAsia"/>
+        </w:rPr>
+        <w:t xml:space="preserve"> </w:t>
+      </w:r>
+      <w:r>
+        <w:rPr>
+          <w:rFonts w:hint="eastAsia"/>
+        </w:rPr>
+        <w:t>점이</w:t>
+      </w:r>
+      <w:r>
+        <w:rPr>
+          <w:rFonts w:hint="eastAsia"/>
+        </w:rPr>
+        <w:t xml:space="preserve"> </w:t>
+      </w:r>
+      <w:r>
+        <w:rPr>
+          <w:rFonts w:hint="eastAsia"/>
+        </w:rPr>
+        <w:t>있으시면</w:t>
+      </w:r>
+      <w:r>
+        <w:rPr>
+          <w:rFonts w:hint="eastAsia"/>
+        </w:rPr>
+        <w:t xml:space="preserve"> </w:t>
+      </w:r>
+      <w:r>
+        <w:rPr>
+          <w:rFonts w:hint="eastAsia"/>
+        </w:rPr>
+        <w:t>연락</w:t>
+      </w:r>
+      <w:r>
+        <w:rPr>
+          <w:rFonts w:hint="eastAsia"/>
+        </w:rPr>
+        <w:t xml:space="preserve"> </w:t>
+      </w:r>
+      <w:r>
+        <w:rPr>
+          <w:rFonts w:hint="eastAsia"/>
+        </w:rPr>
+        <w:t>주세요</w:t>
+      </w:r>
+      <w:r>
+        <w:t>.</w:t>
+      </w:r>
+      <w:r>
+        <w:rPr>
+          <w:rFonts w:hint="eastAsia"/>
+        </w:rPr>
+        <w:t xml:space="preserve"> </w:t>
+      </w:r>
+    </w:p>
+    <w:p/>
+    <w:p>
+      <w:r>
+        <w:rPr>
+          <w:rFonts w:hint="eastAsia"/>
+        </w:rPr>
+        <w:t>부디</w:t>
+      </w:r>
+      <w:r>
+        <w:rPr>
+          <w:rFonts w:hint="eastAsia"/>
+        </w:rPr>
+        <w:t xml:space="preserve"> </w:t>
+      </w:r>
+      <w:r>
+        <w:rPr>
+          <w:rFonts w:hint="eastAsia"/>
+        </w:rPr>
+        <w:t>코로</w:t>
+      </w:r>
+      <w:r>
+        <w:rPr>
+          <w:rFonts w:hint="eastAsia"/>
+        </w:rPr>
+        <w:t>나</w:t>
+      </w:r>
+      <w:r>
+        <w:rPr>
+          <w:rFonts w:hint="eastAsia"/>
+        </w:rPr>
+        <w:t xml:space="preserve"> </w:t>
+      </w:r>
+      <w:r>
+        <w:rPr>
+          <w:rFonts w:hint="eastAsia"/>
+        </w:rPr>
+        <w:t>바이러스</w:t>
+      </w:r>
+      <w:r>
+        <w:rPr>
+          <w:rFonts w:hint="eastAsia"/>
+        </w:rPr>
+        <w:t xml:space="preserve"> </w:t>
+      </w:r>
+      <w:r>
+        <w:rPr>
+          <w:rFonts w:hint="eastAsia"/>
+        </w:rPr>
+        <w:t>조심하시고</w:t>
+      </w:r>
+      <w:r>
+        <w:rPr>
+          <w:rFonts w:hint="eastAsia"/>
+        </w:rPr>
+        <w:t xml:space="preserve"> </w:t>
+      </w:r>
+      <w:r>
+        <w:rPr>
+          <w:rFonts w:hint="eastAsia"/>
+        </w:rPr>
+        <w:t>좋은</w:t>
+      </w:r>
+      <w:r>
+        <w:rPr>
+          <w:rFonts w:hint="eastAsia"/>
+        </w:rPr>
+        <w:t xml:space="preserve"> </w:t>
+      </w:r>
+      <w:r>
+        <w:rPr>
+          <w:rFonts w:hint="eastAsia"/>
+        </w:rPr>
+        <w:t>설날</w:t>
+      </w:r>
+      <w:r>
+        <w:rPr>
+          <w:rFonts w:hint="eastAsia"/>
+        </w:rPr>
+        <w:t xml:space="preserve"> </w:t>
+      </w:r>
+      <w:r>
+        <w:rPr>
+          <w:rFonts w:hint="eastAsia"/>
+        </w:rPr>
+        <w:t>보내세요</w:t>
       </w:r>
       <w:r>
         <w:t>.</w:t>
@@ -126,64 +492,33 @@
     <w:p/>
     <w:p>
       <w:pPr>
-        <w:rPr>
-          <w:rFonts w:hint="eastAsia"/>
-        </w:rPr>
+        <w:tabs>
+          <w:tab w:val="left" w:pos="3482"/>
+        </w:tabs>
       </w:pPr>
       <w:r>
         <w:rPr>
           <w:rFonts w:hint="eastAsia"/>
         </w:rPr>
-        <w:t>저는</w:t>
-      </w:r>
-      <w:r>
-        <w:rPr>
-          <w:rFonts w:hint="eastAsia"/>
-        </w:rPr>
-        <w:t xml:space="preserve"> </w:t>
-      </w:r>
-      <w:r>
-        <w:rPr>
-          <w:rFonts w:hint="eastAsia"/>
-        </w:rPr>
-        <w:t>한국시간으로</w:t>
-      </w:r>
-      <w:r>
-        <w:rPr>
-          <w:rFonts w:hint="eastAsia"/>
-        </w:rPr>
-        <w:t xml:space="preserve"> </w:t>
-      </w:r>
-      <w:r>
-        <w:rPr>
-          <w:rFonts w:hint="eastAsia"/>
-        </w:rPr>
-        <w:t>다음</w:t>
-      </w:r>
-      <w:r>
-        <w:rPr>
-          <w:rFonts w:hint="eastAsia"/>
-        </w:rPr>
-        <w:t xml:space="preserve"> </w:t>
-      </w:r>
-      <w:r>
-        <w:rPr>
-          <w:rFonts w:hint="eastAsia"/>
-        </w:rPr>
-        <w:t>주</w:t>
-      </w:r>
-      <w:r>
-        <w:rPr>
-          <w:rFonts w:hint="eastAsia"/>
-        </w:rPr>
-        <w:t xml:space="preserve"> </w:t>
-      </w:r>
+        <w:t>감사합니다</w:t>
+      </w:r>
+      <w:r>
+        <w:rPr>
+          <w:rFonts w:hint="eastAsia"/>
+        </w:rPr>
+        <w:t>.</w:t>
+      </w:r>
+      <w:r>
+        <w:tab/>
+      </w:r>
+    </w:p>
+    <w:p>
       <w:proofErr w:type="spellStart"/>
       <w:r>
         <w:rPr>
           <w:rFonts w:hint="eastAsia"/>
         </w:rPr>
-        <w:t>수요일하고</w:t>
+        <w:t>구형모</w:t>
       </w:r>
       <w:proofErr w:type="spellEnd"/>
       <w:r>
@@ -196,208 +531,17 @@
         <w:rPr>
           <w:rFonts w:hint="eastAsia"/>
         </w:rPr>
-        <w:t>목요일에</w:t>
-      </w:r>
-      <w:r>
-        <w:rPr>
-          <w:rFonts w:hint="eastAsia"/>
-        </w:rPr>
-        <w:t xml:space="preserve"> </w:t>
-      </w:r>
-      <w:r>
-        <w:rPr>
-          <w:rFonts w:hint="eastAsia"/>
-        </w:rPr>
-        <w:t>점심</w:t>
-      </w:r>
-      <w:r>
-        <w:t>3</w:t>
-      </w:r>
-      <w:r>
-        <w:rPr>
-          <w:rFonts w:hint="eastAsia"/>
-        </w:rPr>
-        <w:t>시</w:t>
-      </w:r>
-      <w:r>
-        <w:rPr>
-          <w:rFonts w:hint="eastAsia"/>
-        </w:rPr>
-        <w:t xml:space="preserve"> </w:t>
-      </w:r>
-      <w:r>
-        <w:rPr>
-          <w:rFonts w:hint="eastAsia"/>
-        </w:rPr>
-        <w:t>전에</w:t>
-      </w:r>
-      <w:r>
-        <w:rPr>
-          <w:rFonts w:hint="eastAsia"/>
-        </w:rPr>
-        <w:t xml:space="preserve"> </w:t>
-      </w:r>
-      <w:r>
-        <w:rPr>
-          <w:rFonts w:hint="eastAsia"/>
-        </w:rPr>
-        <w:t>시간이</w:t>
-      </w:r>
-      <w:r>
-        <w:rPr>
-          <w:rFonts w:hint="eastAsia"/>
-        </w:rPr>
-        <w:t xml:space="preserve"> </w:t>
-      </w:r>
-      <w:r>
-        <w:rPr>
-          <w:rFonts w:hint="eastAsia"/>
-        </w:rPr>
-        <w:t>있습니다</w:t>
-      </w:r>
-      <w:r>
-        <w:t>.</w:t>
-      </w:r>
-      <w:r>
-        <w:rPr>
-          <w:rFonts w:hint="eastAsia"/>
-        </w:rPr>
-        <w:t xml:space="preserve">  </w:t>
-      </w:r>
-    </w:p>
-    <w:p/>
-    <w:p>
-      <w:r>
-        <w:rPr>
-          <w:rFonts w:hint="eastAsia"/>
-        </w:rPr>
-        <w:t>부디</w:t>
-      </w:r>
-      <w:r>
-        <w:rPr>
-          <w:rFonts w:hint="eastAsia"/>
-        </w:rPr>
-        <w:t xml:space="preserve"> </w:t>
-      </w:r>
-      <w:r>
-        <w:rPr>
-          <w:rFonts w:hint="eastAsia"/>
-        </w:rPr>
-        <w:t>코로</w:t>
-      </w:r>
-      <w:r>
-        <w:rPr>
-          <w:rFonts w:hint="eastAsia"/>
-        </w:rPr>
-        <w:t>나</w:t>
-      </w:r>
-      <w:r>
-        <w:rPr>
-          <w:rFonts w:hint="eastAsia"/>
-        </w:rPr>
-        <w:t xml:space="preserve"> </w:t>
-      </w:r>
-      <w:r>
-        <w:rPr>
-          <w:rFonts w:hint="eastAsia"/>
-        </w:rPr>
-        <w:t>바이러스</w:t>
-      </w:r>
-      <w:r>
-        <w:rPr>
-          <w:rFonts w:hint="eastAsia"/>
-        </w:rPr>
-        <w:t xml:space="preserve"> </w:t>
-      </w:r>
-      <w:r>
-        <w:rPr>
-          <w:rFonts w:hint="eastAsia"/>
-        </w:rPr>
-        <w:t>조심하시고</w:t>
-      </w:r>
-      <w:r>
-        <w:rPr>
-          <w:rFonts w:hint="eastAsia"/>
-        </w:rPr>
-        <w:t xml:space="preserve"> </w:t>
-      </w:r>
-      <w:r>
-        <w:rPr>
-          <w:rFonts w:hint="eastAsia"/>
-        </w:rPr>
-        <w:t>좋은</w:t>
-      </w:r>
-      <w:r>
-        <w:rPr>
-          <w:rFonts w:hint="eastAsia"/>
-        </w:rPr>
-        <w:t xml:space="preserve"> </w:t>
-      </w:r>
-      <w:r>
-        <w:rPr>
-          <w:rFonts w:hint="eastAsia"/>
-        </w:rPr>
-        <w:t>설날</w:t>
-      </w:r>
-      <w:r>
-        <w:rPr>
-          <w:rFonts w:hint="eastAsia"/>
-        </w:rPr>
-        <w:t xml:space="preserve"> </w:t>
-      </w:r>
-      <w:r>
-        <w:rPr>
-          <w:rFonts w:hint="eastAsia"/>
-        </w:rPr>
-        <w:t>보내세요</w:t>
-      </w:r>
-      <w:r>
-        <w:t>.</w:t>
-      </w:r>
-    </w:p>
-    <w:p/>
-    <w:p>
-      <w:r>
-        <w:rPr>
-          <w:rFonts w:hint="eastAsia"/>
-        </w:rPr>
-        <w:t>감사합니다</w:t>
-      </w:r>
-      <w:r>
-        <w:rPr>
-          <w:rFonts w:hint="eastAsia"/>
-        </w:rPr>
-        <w:t>.</w:t>
+        <w:t>드림</w:t>
       </w:r>
     </w:p>
     <w:p>
       <w:pPr>
-        <w:rPr>
-          <w:rFonts w:hint="eastAsia"/>
-        </w:rPr>
+        <w:tabs>
+          <w:tab w:val="left" w:pos="3933"/>
+        </w:tabs>
       </w:pPr>
-      <w:proofErr w:type="spellStart"/>
-      <w:r>
-        <w:rPr>
-          <w:rFonts w:hint="eastAsia"/>
-        </w:rPr>
-        <w:t>구형모</w:t>
-      </w:r>
-      <w:proofErr w:type="spellEnd"/>
-      <w:r>
-        <w:rPr>
-          <w:rFonts w:hint="eastAsia"/>
-        </w:rPr>
-        <w:t xml:space="preserve"> </w:t>
-      </w:r>
-      <w:r>
-        <w:rPr>
-          <w:rFonts w:hint="eastAsia"/>
-        </w:rPr>
-        <w:t>드림</w:t>
-      </w:r>
-      <w:r>
-        <w:t>.</w:t>
+      <w:r>
+        <w:tab/>
       </w:r>
     </w:p>
     <w:sectPr>

</xml_diff>

<commit_message>
feat: Add progress #7 'social proof section'
</commit_message>
<xml_diff>
--- a/personal_statements/Bear Robotics/letter.docx
+++ b/personal_statements/Bear Robotics/letter.docx
@@ -495,6 +495,9 @@
         <w:tabs>
           <w:tab w:val="left" w:pos="3482"/>
         </w:tabs>
+        <w:rPr>
+          <w:rFonts w:hint="eastAsia"/>
+        </w:rPr>
       </w:pPr>
       <w:r>
         <w:rPr>
@@ -513,14 +516,12 @@
       </w:r>
     </w:p>
     <w:p>
-      <w:proofErr w:type="spellStart"/>
       <w:r>
         <w:rPr>
           <w:rFonts w:hint="eastAsia"/>
         </w:rPr>
         <w:t>구형모</w:t>
       </w:r>
-      <w:proofErr w:type="spellEnd"/>
       <w:r>
         <w:rPr>
           <w:rFonts w:hint="eastAsia"/>
@@ -542,6 +543,451 @@
       </w:pPr>
       <w:r>
         <w:tab/>
+      </w:r>
+    </w:p>
+    <w:p>
+      <w:pPr>
+        <w:pBdr>
+          <w:bottom w:val="single" w:sz="6" w:space="1" w:color="auto"/>
+        </w:pBdr>
+        <w:tabs>
+          <w:tab w:val="left" w:pos="3933"/>
+        </w:tabs>
+      </w:pPr>
+    </w:p>
+    <w:p>
+      <w:pPr>
+        <w:tabs>
+          <w:tab w:val="left" w:pos="3933"/>
+        </w:tabs>
+      </w:pPr>
+    </w:p>
+    <w:p>
+      <w:pPr>
+        <w:tabs>
+          <w:tab w:val="left" w:pos="3933"/>
+        </w:tabs>
+      </w:pPr>
+    </w:p>
+    <w:p>
+      <w:pPr>
+        <w:tabs>
+          <w:tab w:val="left" w:pos="3933"/>
+        </w:tabs>
+      </w:pPr>
+    </w:p>
+    <w:p>
+      <w:pPr>
+        <w:tabs>
+          <w:tab w:val="left" w:pos="3933"/>
+        </w:tabs>
+        <w:rPr>
+          <w:rFonts w:hint="eastAsia"/>
+        </w:rPr>
+      </w:pPr>
+      <w:r>
+        <w:rPr>
+          <w:rFonts w:hint="eastAsia"/>
+        </w:rPr>
+        <w:t>안녕하세요</w:t>
+      </w:r>
+      <w:r>
+        <w:rPr>
+          <w:rFonts w:hint="eastAsia"/>
+        </w:rPr>
+        <w:t xml:space="preserve"> </w:t>
+      </w:r>
+      <w:r>
+        <w:rPr>
+          <w:rFonts w:hint="eastAsia"/>
+        </w:rPr>
+        <w:t>장현정님</w:t>
+      </w:r>
+    </w:p>
+    <w:p>
+      <w:pPr>
+        <w:tabs>
+          <w:tab w:val="left" w:pos="3933"/>
+        </w:tabs>
+      </w:pPr>
+    </w:p>
+    <w:p>
+      <w:pPr>
+        <w:tabs>
+          <w:tab w:val="left" w:pos="3933"/>
+        </w:tabs>
+        <w:rPr>
+          <w:rFonts w:hint="eastAsia"/>
+        </w:rPr>
+      </w:pPr>
+      <w:r>
+        <w:rPr>
+          <w:rFonts w:hint="eastAsia"/>
+        </w:rPr>
+        <w:t>죄송합니다</w:t>
+      </w:r>
+      <w:r>
+        <w:rPr>
+          <w:rFonts w:hint="eastAsia"/>
+        </w:rPr>
+        <w:t>.</w:t>
+      </w:r>
+    </w:p>
+    <w:p>
+      <w:pPr>
+        <w:tabs>
+          <w:tab w:val="left" w:pos="3933"/>
+        </w:tabs>
+      </w:pPr>
+    </w:p>
+    <w:p>
+      <w:pPr>
+        <w:tabs>
+          <w:tab w:val="left" w:pos="3933"/>
+        </w:tabs>
+        <w:rPr>
+          <w:rFonts w:hint="eastAsia"/>
+        </w:rPr>
+      </w:pPr>
+      <w:r>
+        <w:rPr>
+          <w:rFonts w:hint="eastAsia"/>
+        </w:rPr>
+        <w:t>베어로보틱스에</w:t>
+      </w:r>
+      <w:r>
+        <w:rPr>
+          <w:rFonts w:hint="eastAsia"/>
+        </w:rPr>
+        <w:t xml:space="preserve"> </w:t>
+      </w:r>
+      <w:r>
+        <w:rPr>
+          <w:rFonts w:hint="eastAsia"/>
+        </w:rPr>
+        <w:t>꼭</w:t>
+      </w:r>
+      <w:r>
+        <w:rPr>
+          <w:rFonts w:hint="eastAsia"/>
+        </w:rPr>
+        <w:t xml:space="preserve"> </w:t>
+      </w:r>
+      <w:r>
+        <w:rPr>
+          <w:rFonts w:hint="eastAsia"/>
+        </w:rPr>
+        <w:t>들어가서</w:t>
+      </w:r>
+      <w:r>
+        <w:rPr>
+          <w:rFonts w:hint="eastAsia"/>
+        </w:rPr>
+        <w:t xml:space="preserve"> </w:t>
+      </w:r>
+      <w:r>
+        <w:rPr>
+          <w:rFonts w:hint="eastAsia"/>
+        </w:rPr>
+        <w:t>일하고</w:t>
+      </w:r>
+      <w:r>
+        <w:rPr>
+          <w:rFonts w:hint="eastAsia"/>
+        </w:rPr>
+        <w:t xml:space="preserve"> </w:t>
+      </w:r>
+      <w:r>
+        <w:rPr>
+          <w:rFonts w:hint="eastAsia"/>
+        </w:rPr>
+        <w:t>싶었습니다</w:t>
+      </w:r>
+      <w:r>
+        <w:rPr>
+          <w:rFonts w:hint="eastAsia"/>
+        </w:rPr>
+        <w:t xml:space="preserve">. </w:t>
+      </w:r>
+      <w:r>
+        <w:rPr>
+          <w:rFonts w:hint="eastAsia"/>
+        </w:rPr>
+        <w:t>많이</w:t>
+      </w:r>
+      <w:r>
+        <w:rPr>
+          <w:rFonts w:hint="eastAsia"/>
+        </w:rPr>
+        <w:t xml:space="preserve"> </w:t>
+      </w:r>
+      <w:r>
+        <w:rPr>
+          <w:rFonts w:hint="eastAsia"/>
+        </w:rPr>
+        <w:t>기다려서</w:t>
+      </w:r>
+      <w:r>
+        <w:rPr>
+          <w:rFonts w:hint="eastAsia"/>
+        </w:rPr>
+        <w:t xml:space="preserve"> .</w:t>
+      </w:r>
+    </w:p>
+    <w:p>
+      <w:pPr>
+        <w:tabs>
+          <w:tab w:val="left" w:pos="3933"/>
+        </w:tabs>
+      </w:pPr>
+    </w:p>
+    <w:p>
+      <w:pPr>
+        <w:tabs>
+          <w:tab w:val="left" w:pos="3933"/>
+        </w:tabs>
+        <w:rPr>
+          <w:rFonts w:hint="eastAsia"/>
+        </w:rPr>
+      </w:pPr>
+      <w:r>
+        <w:rPr>
+          <w:rFonts w:hint="eastAsia"/>
+        </w:rPr>
+        <w:t>준비해서</w:t>
+      </w:r>
+      <w:r>
+        <w:rPr>
+          <w:rFonts w:hint="eastAsia"/>
+        </w:rPr>
+        <w:t xml:space="preserve"> </w:t>
+      </w:r>
+      <w:r>
+        <w:rPr>
+          <w:rFonts w:hint="eastAsia"/>
+        </w:rPr>
+        <w:t>한국시간으로</w:t>
+      </w:r>
+      <w:r>
+        <w:rPr>
+          <w:rFonts w:hint="eastAsia"/>
+        </w:rPr>
+        <w:t xml:space="preserve"> </w:t>
+      </w:r>
+      <w:r>
+        <w:rPr>
+          <w:rFonts w:hint="eastAsia"/>
+        </w:rPr>
+        <w:t>다음</w:t>
+      </w:r>
+      <w:r>
+        <w:rPr>
+          <w:rFonts w:hint="eastAsia"/>
+        </w:rPr>
+        <w:t xml:space="preserve"> </w:t>
+      </w:r>
+      <w:r>
+        <w:rPr>
+          <w:rFonts w:hint="eastAsia"/>
+        </w:rPr>
+        <w:t>주</w:t>
+      </w:r>
+      <w:r>
+        <w:rPr>
+          <w:rFonts w:hint="eastAsia"/>
+        </w:rPr>
+        <w:t xml:space="preserve"> </w:t>
+      </w:r>
+      <w:r>
+        <w:rPr>
+          <w:rFonts w:hint="eastAsia"/>
+        </w:rPr>
+        <w:t>수요일</w:t>
+      </w:r>
+      <w:r>
+        <w:rPr>
+          <w:rFonts w:hint="eastAsia"/>
+        </w:rPr>
+        <w:t xml:space="preserve"> </w:t>
+      </w:r>
+      <w:r>
+        <w:rPr>
+          <w:rFonts w:hint="eastAsia"/>
+        </w:rPr>
+        <w:t>오전</w:t>
+      </w:r>
+      <w:r>
+        <w:rPr>
+          <w:rFonts w:hint="eastAsia"/>
+        </w:rPr>
+        <w:t xml:space="preserve"> 10</w:t>
+      </w:r>
+      <w:r>
+        <w:rPr>
+          <w:rFonts w:hint="eastAsia"/>
+        </w:rPr>
+        <w:t>시에</w:t>
+      </w:r>
+      <w:r>
+        <w:rPr>
+          <w:rFonts w:hint="eastAsia"/>
+        </w:rPr>
+        <w:t xml:space="preserve"> </w:t>
+      </w:r>
+      <w:r>
+        <w:rPr>
+          <w:rFonts w:hint="eastAsia"/>
+        </w:rPr>
+        <w:t>오겠습니다</w:t>
+      </w:r>
+      <w:r>
+        <w:rPr>
+          <w:rFonts w:hint="eastAsia"/>
+        </w:rPr>
+        <w:t>.</w:t>
+      </w:r>
+    </w:p>
+    <w:p>
+      <w:pPr>
+        <w:tabs>
+          <w:tab w:val="left" w:pos="3933"/>
+        </w:tabs>
+      </w:pPr>
+    </w:p>
+    <w:p>
+      <w:pPr>
+        <w:tabs>
+          <w:tab w:val="left" w:pos="3933"/>
+        </w:tabs>
+        <w:rPr>
+          <w:rFonts w:hint="eastAsia"/>
+        </w:rPr>
+      </w:pPr>
+      <w:r>
+        <w:rPr>
+          <w:rFonts w:hint="eastAsia"/>
+        </w:rPr>
+        <w:t>제게</w:t>
+      </w:r>
+      <w:r>
+        <w:rPr>
+          <w:rFonts w:hint="eastAsia"/>
+        </w:rPr>
+        <w:t xml:space="preserve"> </w:t>
+      </w:r>
+      <w:r>
+        <w:rPr>
+          <w:rFonts w:hint="eastAsia"/>
+        </w:rPr>
+        <w:t>소중한</w:t>
+      </w:r>
+      <w:r>
+        <w:rPr>
+          <w:rFonts w:hint="eastAsia"/>
+        </w:rPr>
+        <w:t xml:space="preserve"> </w:t>
+      </w:r>
+      <w:r>
+        <w:rPr>
+          <w:rFonts w:hint="eastAsia"/>
+        </w:rPr>
+        <w:t>인터뷰</w:t>
+      </w:r>
+      <w:r>
+        <w:rPr>
+          <w:rFonts w:hint="eastAsia"/>
+        </w:rPr>
+        <w:t xml:space="preserve"> </w:t>
+      </w:r>
+      <w:r>
+        <w:rPr>
+          <w:rFonts w:hint="eastAsia"/>
+        </w:rPr>
+        <w:t>기회를</w:t>
+      </w:r>
+      <w:r>
+        <w:rPr>
+          <w:rFonts w:hint="eastAsia"/>
+        </w:rPr>
+        <w:t xml:space="preserve"> </w:t>
+      </w:r>
+      <w:r>
+        <w:rPr>
+          <w:rFonts w:hint="eastAsia"/>
+        </w:rPr>
+        <w:t>주셔서</w:t>
+      </w:r>
+      <w:r>
+        <w:rPr>
+          <w:rFonts w:hint="eastAsia"/>
+        </w:rPr>
+        <w:t xml:space="preserve"> </w:t>
+      </w:r>
+      <w:r>
+        <w:rPr>
+          <w:rFonts w:hint="eastAsia"/>
+        </w:rPr>
+        <w:t>고맙습니다</w:t>
+      </w:r>
+      <w:r>
+        <w:rPr>
+          <w:rFonts w:hint="eastAsia"/>
+        </w:rPr>
+        <w:t>.</w:t>
+      </w:r>
+    </w:p>
+    <w:p>
+      <w:pPr>
+        <w:tabs>
+          <w:tab w:val="left" w:pos="3933"/>
+        </w:tabs>
+      </w:pPr>
+    </w:p>
+    <w:p>
+      <w:pPr>
+        <w:tabs>
+          <w:tab w:val="left" w:pos="3933"/>
+        </w:tabs>
+        <w:rPr>
+          <w:rFonts w:hint="eastAsia"/>
+        </w:rPr>
+      </w:pPr>
+      <w:r>
+        <w:rPr>
+          <w:rFonts w:hint="eastAsia"/>
+        </w:rPr>
+        <w:t>감사합니다</w:t>
+      </w:r>
+      <w:r>
+        <w:rPr>
+          <w:rFonts w:hint="eastAsia"/>
+        </w:rPr>
+        <w:t>.</w:t>
+      </w:r>
+    </w:p>
+    <w:p>
+      <w:pPr>
+        <w:tabs>
+          <w:tab w:val="left" w:pos="3933"/>
+        </w:tabs>
+      </w:pPr>
+      <w:r>
+        <w:rPr>
+          <w:rFonts w:hint="eastAsia"/>
+        </w:rPr>
+        <w:t>구형모</w:t>
+      </w:r>
+      <w:r>
+        <w:rPr>
+          <w:rFonts w:hint="eastAsia"/>
+        </w:rPr>
+        <w:t xml:space="preserve"> </w:t>
+      </w:r>
+      <w:r>
+        <w:rPr>
+          <w:rFonts w:hint="eastAsia"/>
+        </w:rPr>
+        <w:t>드림</w:t>
       </w:r>
     </w:p>
     <w:sectPr>

</xml_diff>

<commit_message>
feat: Add progress #8 'social proof section'
</commit_message>
<xml_diff>
--- a/personal_statements/Bear Robotics/letter.docx
+++ b/personal_statements/Bear Robotics/letter.docx
@@ -636,9 +636,12 @@
     <w:p>
       <w:pPr>
         <w:tabs>
-          <w:tab w:val="left" w:pos="3933"/>
+          <w:tab w:val="left" w:pos="3460"/>
         </w:tabs>
       </w:pPr>
+      <w:r>
+        <w:tab/>
+      </w:r>
     </w:p>
     <w:p>
       <w:pPr>
@@ -677,18 +680,6 @@
         <w:rPr>
           <w:rFonts w:hint="eastAsia"/>
         </w:rPr>
-        <w:t>들어가서</w:t>
-      </w:r>
-      <w:r>
-        <w:rPr>
-          <w:rFonts w:hint="eastAsia"/>
-        </w:rPr>
-        <w:t xml:space="preserve"> </w:t>
-      </w:r>
-      <w:r>
-        <w:rPr>
-          <w:rFonts w:hint="eastAsia"/>
-        </w:rPr>
         <w:t>일하고</w:t>
       </w:r>
       <w:r>
@@ -713,6 +704,90 @@
         <w:rPr>
           <w:rFonts w:hint="eastAsia"/>
         </w:rPr>
+        <w:t>비록</w:t>
+      </w:r>
+      <w:r>
+        <w:rPr>
+          <w:rFonts w:hint="eastAsia"/>
+        </w:rPr>
+        <w:t xml:space="preserve"> </w:t>
+      </w:r>
+      <w:r>
+        <w:rPr>
+          <w:rFonts w:hint="eastAsia"/>
+        </w:rPr>
+        <w:t>외국인이지만</w:t>
+      </w:r>
+      <w:r>
+        <w:rPr>
+          <w:rFonts w:hint="eastAsia"/>
+        </w:rPr>
+        <w:t xml:space="preserve"> </w:t>
+      </w:r>
+      <w:r>
+        <w:rPr>
+          <w:rFonts w:hint="eastAsia"/>
+        </w:rPr>
+        <w:t>동료들과</w:t>
+      </w:r>
+      <w:r>
+        <w:rPr>
+          <w:rFonts w:hint="eastAsia"/>
+        </w:rPr>
+        <w:t xml:space="preserve"> </w:t>
+      </w:r>
+      <w:r>
+        <w:rPr>
+          <w:rFonts w:hint="eastAsia"/>
+        </w:rPr>
+        <w:t>함께</w:t>
+      </w:r>
+      <w:r>
+        <w:rPr>
+          <w:rFonts w:hint="eastAsia"/>
+        </w:rPr>
+        <w:t xml:space="preserve"> </w:t>
+      </w:r>
+      <w:r>
+        <w:rPr>
+          <w:rFonts w:hint="eastAsia"/>
+        </w:rPr>
+        <w:t>일을</w:t>
+      </w:r>
+      <w:r>
+        <w:rPr>
+          <w:rFonts w:hint="eastAsia"/>
+        </w:rPr>
+        <w:t xml:space="preserve"> </w:t>
+      </w:r>
+      <w:r>
+        <w:rPr>
+          <w:rFonts w:hint="eastAsia"/>
+        </w:rPr>
+        <w:t>하고</w:t>
+      </w:r>
+      <w:r>
+        <w:rPr>
+          <w:rFonts w:hint="eastAsia"/>
+        </w:rPr>
+        <w:t xml:space="preserve"> </w:t>
+      </w:r>
+      <w:r>
+        <w:rPr>
+          <w:rFonts w:hint="eastAsia"/>
+        </w:rPr>
+        <w:t>싶었고</w:t>
+      </w:r>
+      <w:r>
+        <w:rPr>
+          <w:rFonts w:hint="eastAsia"/>
+        </w:rPr>
+        <w:t xml:space="preserve"> </w:t>
+      </w:r>
+      <w:r>
+        <w:rPr>
+          <w:rFonts w:hint="eastAsia"/>
+        </w:rPr>
         <w:t>많이</w:t>
       </w:r>
       <w:r>
@@ -731,7 +806,31 @@
         <w:rPr>
           <w:rFonts w:hint="eastAsia"/>
         </w:rPr>
-        <w:t xml:space="preserve"> .</w:t>
+        <w:t xml:space="preserve"> </w:t>
+      </w:r>
+      <w:r>
+        <w:rPr>
+          <w:rFonts w:hint="eastAsia"/>
+        </w:rPr>
+        <w:t>화를</w:t>
+      </w:r>
+      <w:r>
+        <w:rPr>
+          <w:rFonts w:hint="eastAsia"/>
+        </w:rPr>
+        <w:t xml:space="preserve"> </w:t>
+      </w:r>
+      <w:r>
+        <w:rPr>
+          <w:rFonts w:hint="eastAsia"/>
+        </w:rPr>
+        <w:t>내었습니다</w:t>
+      </w:r>
+      <w:r>
+        <w:rPr>
+          <w:rFonts w:hint="eastAsia"/>
+        </w:rPr>
+        <w:t>.</w:t>
       </w:r>
     </w:p>
     <w:p>
@@ -970,6 +1069,9 @@
         <w:tabs>
           <w:tab w:val="left" w:pos="3933"/>
         </w:tabs>
+        <w:rPr>
+          <w:rFonts w:hint="eastAsia"/>
+        </w:rPr>
       </w:pPr>
       <w:r>
         <w:rPr>

</xml_diff>